<commit_message>
generate report button get disabled after clicked
</commit_message>
<xml_diff>
--- a/ChildandParentTagsTables.docx
+++ b/ChildandParentTagsTables.docx
@@ -11,844 +11,6 @@
       </w:r>
     </w:p>
     <w:p/>
-    <w:p>
-      <w:r>
-        <w:rPr>
-          <w:b/>
-        </w:rPr>
-        <w:br/>
-        <w:t>Document Name: SVeTR_new_pump</w:t>
-        <w:br/>
-      </w:r>
-    </w:p>
-    <w:tbl>
-      <w:tblPr>
-        <w:tblStyle w:val="ColorfulList"/>
-        <w:tblW w:type="auto" w:w="0"/>
-        <w:tblLook w:firstColumn="1" w:firstRow="1" w:lastColumn="0" w:lastRow="0" w:noHBand="0" w:noVBand="1" w:val="04A0"/>
-      </w:tblPr>
-      <w:tblGrid>
-        <w:gridCol w:w="4320"/>
-        <w:gridCol w:w="4320"/>
-      </w:tblGrid>
-      <w:tr>
-        <w:tc>
-          <w:tcPr>
-            <w:tcW w:type="dxa" w:w="4320"/>
-          </w:tcPr>
-          <w:p>
-            <w:r>
-              <w:t>Front Tag</w:t>
-            </w:r>
-          </w:p>
-        </w:tc>
-        <w:tc>
-          <w:tcPr>
-            <w:tcW w:type="dxa" w:w="4320"/>
-          </w:tcPr>
-          <w:p>
-            <w:r>
-              <w:t>Back Tag/tags</w:t>
-            </w:r>
-          </w:p>
-        </w:tc>
-      </w:tr>
-      <w:tr>
-        <w:tc>
-          <w:tcPr>
-            <w:tcW w:type="dxa" w:w="4320"/>
-          </w:tcPr>
-          <w:p>
-            <w:r>
-              <w:t xml:space="preserve">PUMP:UT:100 </w:t>
-            </w:r>
-          </w:p>
-        </w:tc>
-        <w:tc>
-          <w:tcPr>
-            <w:tcW w:type="dxa" w:w="4320"/>
-          </w:tcPr>
-          <w:p>
-            <w:r>
-              <w:t>[PUMP:UNIT:100]</w:t>
-            </w:r>
-          </w:p>
-        </w:tc>
-      </w:tr>
-      <w:tr>
-        <w:tc>
-          <w:tcPr>
-            <w:tcW w:type="dxa" w:w="4320"/>
-          </w:tcPr>
-          <w:p>
-            <w:r>
-              <w:t xml:space="preserve">PUMP:UT:110 </w:t>
-            </w:r>
-          </w:p>
-        </w:tc>
-        <w:tc>
-          <w:tcPr>
-            <w:tcW w:type="dxa" w:w="4320"/>
-          </w:tcPr>
-          <w:p>
-            <w:r>
-              <w:t>[PUMP:UNIT:110]</w:t>
-            </w:r>
-          </w:p>
-        </w:tc>
-      </w:tr>
-      <w:tr>
-        <w:tc>
-          <w:tcPr>
-            <w:tcW w:type="dxa" w:w="4320"/>
-          </w:tcPr>
-          <w:p>
-            <w:r>
-              <w:t xml:space="preserve">PUMP:UT:120 </w:t>
-            </w:r>
-          </w:p>
-        </w:tc>
-        <w:tc>
-          <w:tcPr>
-            <w:tcW w:type="dxa" w:w="4320"/>
-          </w:tcPr>
-          <w:p>
-            <w:r>
-              <w:t>[PUMP:UNIT:120]</w:t>
-            </w:r>
-          </w:p>
-        </w:tc>
-      </w:tr>
-      <w:tr>
-        <w:tc>
-          <w:tcPr>
-            <w:tcW w:type="dxa" w:w="4320"/>
-          </w:tcPr>
-          <w:p>
-            <w:r>
-              <w:t xml:space="preserve">PUMP:UT:130 </w:t>
-            </w:r>
-          </w:p>
-        </w:tc>
-        <w:tc>
-          <w:tcPr>
-            <w:tcW w:type="dxa" w:w="4320"/>
-          </w:tcPr>
-          <w:p>
-            <w:r>
-              <w:t>[PUMP:UNIT:130]</w:t>
-            </w:r>
-          </w:p>
-        </w:tc>
-      </w:tr>
-      <w:tr>
-        <w:tc>
-          <w:tcPr>
-            <w:tcW w:type="dxa" w:w="4320"/>
-          </w:tcPr>
-          <w:p>
-            <w:r>
-              <w:t xml:space="preserve">PUMP:UT:140 </w:t>
-            </w:r>
-          </w:p>
-        </w:tc>
-        <w:tc>
-          <w:tcPr>
-            <w:tcW w:type="dxa" w:w="4320"/>
-          </w:tcPr>
-          <w:p>
-            <w:r>
-              <w:t>[PUMP:UNIT:140]</w:t>
-            </w:r>
-          </w:p>
-        </w:tc>
-      </w:tr>
-      <w:tr>
-        <w:tc>
-          <w:tcPr>
-            <w:tcW w:type="dxa" w:w="4320"/>
-          </w:tcPr>
-          <w:p>
-            <w:r>
-              <w:t xml:space="preserve">PUMP:UT:150 </w:t>
-            </w:r>
-          </w:p>
-        </w:tc>
-        <w:tc>
-          <w:tcPr>
-            <w:tcW w:type="dxa" w:w="4320"/>
-          </w:tcPr>
-          <w:p>
-            <w:r>
-              <w:t>[PUMP:UNIT:150]</w:t>
-            </w:r>
-          </w:p>
-        </w:tc>
-      </w:tr>
-      <w:tr>
-        <w:tc>
-          <w:tcPr>
-            <w:tcW w:type="dxa" w:w="4320"/>
-          </w:tcPr>
-          <w:p>
-            <w:r>
-              <w:t xml:space="preserve">PUMP:UT:160 </w:t>
-            </w:r>
-          </w:p>
-        </w:tc>
-        <w:tc>
-          <w:tcPr>
-            <w:tcW w:type="dxa" w:w="4320"/>
-          </w:tcPr>
-          <w:p>
-            <w:r>
-              <w:t>[PUMP:UNIT:160]</w:t>
-            </w:r>
-          </w:p>
-        </w:tc>
-      </w:tr>
-      <w:tr>
-        <w:tc>
-          <w:tcPr>
-            <w:tcW w:type="dxa" w:w="4320"/>
-          </w:tcPr>
-          <w:p>
-            <w:r>
-              <w:t xml:space="preserve">PUMP:UT:170 </w:t>
-            </w:r>
-          </w:p>
-        </w:tc>
-        <w:tc>
-          <w:tcPr>
-            <w:tcW w:type="dxa" w:w="4320"/>
-          </w:tcPr>
-          <w:p>
-            <w:r>
-              <w:t>[PUMP:UNIT:170]</w:t>
-            </w:r>
-          </w:p>
-        </w:tc>
-      </w:tr>
-      <w:tr>
-        <w:tc>
-          <w:tcPr>
-            <w:tcW w:type="dxa" w:w="4320"/>
-          </w:tcPr>
-          <w:p>
-            <w:r>
-              <w:t xml:space="preserve">PUMP:UT:180 </w:t>
-            </w:r>
-          </w:p>
-        </w:tc>
-        <w:tc>
-          <w:tcPr>
-            <w:tcW w:type="dxa" w:w="4320"/>
-          </w:tcPr>
-          <w:p>
-            <w:r>
-              <w:t>[PUMP:UNIT:180]</w:t>
-            </w:r>
-          </w:p>
-        </w:tc>
-      </w:tr>
-      <w:tr>
-        <w:tc>
-          <w:tcPr>
-            <w:tcW w:type="dxa" w:w="4320"/>
-          </w:tcPr>
-          <w:p>
-            <w:r>
-              <w:t xml:space="preserve">PUMP:UT:190 </w:t>
-            </w:r>
-          </w:p>
-        </w:tc>
-        <w:tc>
-          <w:tcPr>
-            <w:tcW w:type="dxa" w:w="4320"/>
-          </w:tcPr>
-          <w:p>
-            <w:r>
-              <w:t>[PUMP:UNIT:190]</w:t>
-            </w:r>
-          </w:p>
-        </w:tc>
-      </w:tr>
-      <w:tr>
-        <w:tc>
-          <w:tcPr>
-            <w:tcW w:type="dxa" w:w="4320"/>
-          </w:tcPr>
-          <w:p>
-            <w:r>
-              <w:t xml:space="preserve">PUMP:UT:200 </w:t>
-            </w:r>
-          </w:p>
-        </w:tc>
-        <w:tc>
-          <w:tcPr>
-            <w:tcW w:type="dxa" w:w="4320"/>
-          </w:tcPr>
-          <w:p>
-            <w:r>
-              <w:t>[PUMP:UNIT:200]</w:t>
-            </w:r>
-          </w:p>
-        </w:tc>
-      </w:tr>
-      <w:tr>
-        <w:tc>
-          <w:tcPr>
-            <w:tcW w:type="dxa" w:w="4320"/>
-          </w:tcPr>
-          <w:p>
-            <w:r>
-              <w:t xml:space="preserve">PUMP:UT:210 </w:t>
-            </w:r>
-          </w:p>
-        </w:tc>
-        <w:tc>
-          <w:tcPr>
-            <w:tcW w:type="dxa" w:w="4320"/>
-          </w:tcPr>
-          <w:p>
-            <w:r>
-              <w:t>[PUMP:UNIT:210]</w:t>
-            </w:r>
-          </w:p>
-        </w:tc>
-      </w:tr>
-      <w:tr>
-        <w:tc>
-          <w:tcPr>
-            <w:tcW w:type="dxa" w:w="4320"/>
-          </w:tcPr>
-          <w:p>
-            <w:r>
-              <w:t xml:space="preserve">PUMP:UT:220 </w:t>
-            </w:r>
-          </w:p>
-        </w:tc>
-        <w:tc>
-          <w:tcPr>
-            <w:tcW w:type="dxa" w:w="4320"/>
-          </w:tcPr>
-          <w:p>
-            <w:r>
-              <w:t>[PUMP:UNIT:220]</w:t>
-            </w:r>
-          </w:p>
-        </w:tc>
-      </w:tr>
-      <w:tr>
-        <w:tc>
-          <w:tcPr>
-            <w:tcW w:type="dxa" w:w="4320"/>
-          </w:tcPr>
-          <w:p>
-            <w:r>
-              <w:t xml:space="preserve">PUMP:INS:100 </w:t>
-            </w:r>
-          </w:p>
-        </w:tc>
-        <w:tc>
-          <w:tcPr>
-            <w:tcW w:type="dxa" w:w="4320"/>
-          </w:tcPr>
-          <w:p>
-            <w:r>
-              <w:t>[PUMP:UNIT:100]</w:t>
-            </w:r>
-          </w:p>
-        </w:tc>
-      </w:tr>
-      <w:tr>
-        <w:tc>
-          <w:tcPr>
-            <w:tcW w:type="dxa" w:w="4320"/>
-          </w:tcPr>
-          <w:p>
-            <w:r>
-              <w:t xml:space="preserve">PUMP:INS:110 </w:t>
-            </w:r>
-          </w:p>
-        </w:tc>
-        <w:tc>
-          <w:tcPr>
-            <w:tcW w:type="dxa" w:w="4320"/>
-          </w:tcPr>
-          <w:p>
-            <w:r>
-              <w:t>[PUMP:UNIT:110]</w:t>
-            </w:r>
-          </w:p>
-        </w:tc>
-      </w:tr>
-      <w:tr>
-        <w:tc>
-          <w:tcPr>
-            <w:tcW w:type="dxa" w:w="4320"/>
-          </w:tcPr>
-          <w:p>
-            <w:r>
-              <w:t xml:space="preserve">PUMP:INS:120 </w:t>
-            </w:r>
-          </w:p>
-        </w:tc>
-        <w:tc>
-          <w:tcPr>
-            <w:tcW w:type="dxa" w:w="4320"/>
-          </w:tcPr>
-          <w:p>
-            <w:r>
-              <w:t>[PUMP:UNIT:120]</w:t>
-            </w:r>
-          </w:p>
-        </w:tc>
-      </w:tr>
-      <w:tr>
-        <w:tc>
-          <w:tcPr>
-            <w:tcW w:type="dxa" w:w="4320"/>
-          </w:tcPr>
-          <w:p>
-            <w:r>
-              <w:t xml:space="preserve">PUMP:INS:130 </w:t>
-            </w:r>
-          </w:p>
-        </w:tc>
-        <w:tc>
-          <w:tcPr>
-            <w:tcW w:type="dxa" w:w="4320"/>
-          </w:tcPr>
-          <w:p>
-            <w:r>
-              <w:t>[PUMP:UNIT:130]</w:t>
-            </w:r>
-          </w:p>
-        </w:tc>
-      </w:tr>
-      <w:tr>
-        <w:tc>
-          <w:tcPr>
-            <w:tcW w:type="dxa" w:w="4320"/>
-          </w:tcPr>
-          <w:p>
-            <w:r>
-              <w:t xml:space="preserve">PUMP:INS:140 </w:t>
-            </w:r>
-          </w:p>
-        </w:tc>
-        <w:tc>
-          <w:tcPr>
-            <w:tcW w:type="dxa" w:w="4320"/>
-          </w:tcPr>
-          <w:p>
-            <w:r>
-              <w:t>[PUMP:UNIT:140]</w:t>
-            </w:r>
-          </w:p>
-        </w:tc>
-      </w:tr>
-      <w:tr>
-        <w:tc>
-          <w:tcPr>
-            <w:tcW w:type="dxa" w:w="4320"/>
-          </w:tcPr>
-          <w:p>
-            <w:r>
-              <w:t xml:space="preserve">PUMP:INS:150 </w:t>
-            </w:r>
-          </w:p>
-        </w:tc>
-        <w:tc>
-          <w:tcPr>
-            <w:tcW w:type="dxa" w:w="4320"/>
-          </w:tcPr>
-          <w:p>
-            <w:r>
-              <w:t>[PUMP:UNIT:150]</w:t>
-            </w:r>
-          </w:p>
-        </w:tc>
-      </w:tr>
-      <w:tr>
-        <w:tc>
-          <w:tcPr>
-            <w:tcW w:type="dxa" w:w="4320"/>
-          </w:tcPr>
-          <w:p>
-            <w:r>
-              <w:t xml:space="preserve">PUMP:INS:160 </w:t>
-            </w:r>
-          </w:p>
-        </w:tc>
-        <w:tc>
-          <w:tcPr>
-            <w:tcW w:type="dxa" w:w="4320"/>
-          </w:tcPr>
-          <w:p>
-            <w:r>
-              <w:t>[PUMP:UNIT:160]</w:t>
-            </w:r>
-          </w:p>
-        </w:tc>
-      </w:tr>
-      <w:tr>
-        <w:tc>
-          <w:tcPr>
-            <w:tcW w:type="dxa" w:w="4320"/>
-          </w:tcPr>
-          <w:p>
-            <w:r>
-              <w:t xml:space="preserve">PUMP:INS:170 </w:t>
-            </w:r>
-          </w:p>
-        </w:tc>
-        <w:tc>
-          <w:tcPr>
-            <w:tcW w:type="dxa" w:w="4320"/>
-          </w:tcPr>
-          <w:p>
-            <w:r>
-              <w:t>[PUMP:UNIT:170]</w:t>
-            </w:r>
-          </w:p>
-        </w:tc>
-      </w:tr>
-      <w:tr>
-        <w:tc>
-          <w:tcPr>
-            <w:tcW w:type="dxa" w:w="4320"/>
-          </w:tcPr>
-          <w:p>
-            <w:r>
-              <w:t xml:space="preserve">PUMP:INS:180 </w:t>
-            </w:r>
-          </w:p>
-        </w:tc>
-        <w:tc>
-          <w:tcPr>
-            <w:tcW w:type="dxa" w:w="4320"/>
-          </w:tcPr>
-          <w:p>
-            <w:r>
-              <w:t>[PUMP:UNIT:180]</w:t>
-            </w:r>
-          </w:p>
-        </w:tc>
-      </w:tr>
-      <w:tr>
-        <w:tc>
-          <w:tcPr>
-            <w:tcW w:type="dxa" w:w="4320"/>
-          </w:tcPr>
-          <w:p>
-            <w:r>
-              <w:t xml:space="preserve">PUMP:INS:190 </w:t>
-            </w:r>
-          </w:p>
-        </w:tc>
-        <w:tc>
-          <w:tcPr>
-            <w:tcW w:type="dxa" w:w="4320"/>
-          </w:tcPr>
-          <w:p>
-            <w:r>
-              <w:t>[PUMP:UNIT:190]</w:t>
-            </w:r>
-          </w:p>
-        </w:tc>
-      </w:tr>
-      <w:tr>
-        <w:tc>
-          <w:tcPr>
-            <w:tcW w:type="dxa" w:w="4320"/>
-          </w:tcPr>
-          <w:p>
-            <w:r>
-              <w:t xml:space="preserve">PUMP:INS:200 </w:t>
-            </w:r>
-          </w:p>
-        </w:tc>
-        <w:tc>
-          <w:tcPr>
-            <w:tcW w:type="dxa" w:w="4320"/>
-          </w:tcPr>
-          <w:p>
-            <w:r>
-              <w:t>[PUMP:UNIT:200]</w:t>
-            </w:r>
-          </w:p>
-        </w:tc>
-      </w:tr>
-      <w:tr>
-        <w:tc>
-          <w:tcPr>
-            <w:tcW w:type="dxa" w:w="4320"/>
-          </w:tcPr>
-          <w:p>
-            <w:r>
-              <w:t xml:space="preserve">PUMP:INS:210 </w:t>
-            </w:r>
-          </w:p>
-        </w:tc>
-        <w:tc>
-          <w:tcPr>
-            <w:tcW w:type="dxa" w:w="4320"/>
-          </w:tcPr>
-          <w:p>
-            <w:r>
-              <w:t>[PUMP:UNIT:210]</w:t>
-            </w:r>
-          </w:p>
-        </w:tc>
-      </w:tr>
-      <w:tr>
-        <w:tc>
-          <w:tcPr>
-            <w:tcW w:type="dxa" w:w="4320"/>
-          </w:tcPr>
-          <w:p>
-            <w:r>
-              <w:t xml:space="preserve">PUMP:INS:220 </w:t>
-            </w:r>
-          </w:p>
-        </w:tc>
-        <w:tc>
-          <w:tcPr>
-            <w:tcW w:type="dxa" w:w="4320"/>
-          </w:tcPr>
-          <w:p>
-            <w:r>
-              <w:t>[PUMP:UNIT:220]</w:t>
-            </w:r>
-          </w:p>
-        </w:tc>
-      </w:tr>
-    </w:tbl>
-    <w:p>
-      <w:r>
-        <w:rPr>
-          <w:b/>
-        </w:rPr>
-        <w:br/>
-        <w:t>Document Name: URS_new_pump</w:t>
-        <w:br/>
-      </w:r>
-    </w:p>
-    <w:tbl>
-      <w:tblPr>
-        <w:tblStyle w:val="ColorfulList"/>
-        <w:tblW w:type="auto" w:w="0"/>
-        <w:tblLook w:firstColumn="1" w:firstRow="1" w:lastColumn="0" w:lastRow="0" w:noHBand="0" w:noVBand="1" w:val="04A0"/>
-      </w:tblPr>
-      <w:tblGrid>
-        <w:gridCol w:w="4320"/>
-        <w:gridCol w:w="4320"/>
-      </w:tblGrid>
-      <w:tr>
-        <w:tc>
-          <w:tcPr>
-            <w:tcW w:type="dxa" w:w="4320"/>
-          </w:tcPr>
-          <w:p>
-            <w:r>
-              <w:t>Front Tag</w:t>
-            </w:r>
-          </w:p>
-        </w:tc>
-        <w:tc>
-          <w:tcPr>
-            <w:tcW w:type="dxa" w:w="4320"/>
-          </w:tcPr>
-          <w:p>
-            <w:r>
-              <w:t>Back Tag/tags</w:t>
-            </w:r>
-          </w:p>
-        </w:tc>
-      </w:tr>
-      <w:tr>
-        <w:tc>
-          <w:tcPr>
-            <w:tcW w:type="dxa" w:w="4320"/>
-          </w:tcPr>
-          <w:p>
-            <w:r>
-              <w:t xml:space="preserve">PUMP:URS:1 </w:t>
-            </w:r>
-          </w:p>
-        </w:tc>
-        <w:tc>
-          <w:tcPr>
-            <w:tcW w:type="dxa" w:w="4320"/>
-          </w:tcPr>
-          <w:p/>
-        </w:tc>
-      </w:tr>
-      <w:tr>
-        <w:tc>
-          <w:tcPr>
-            <w:tcW w:type="dxa" w:w="4320"/>
-          </w:tcPr>
-          <w:p>
-            <w:r>
-              <w:t xml:space="preserve">PUMP:URS:3 </w:t>
-            </w:r>
-          </w:p>
-        </w:tc>
-        <w:tc>
-          <w:tcPr>
-            <w:tcW w:type="dxa" w:w="4320"/>
-          </w:tcPr>
-          <w:p/>
-        </w:tc>
-      </w:tr>
-      <w:tr>
-        <w:tc>
-          <w:tcPr>
-            <w:tcW w:type="dxa" w:w="4320"/>
-          </w:tcPr>
-          <w:p>
-            <w:r>
-              <w:t xml:space="preserve">PUMP:URS:8 </w:t>
-            </w:r>
-          </w:p>
-        </w:tc>
-        <w:tc>
-          <w:tcPr>
-            <w:tcW w:type="dxa" w:w="4320"/>
-          </w:tcPr>
-          <w:p/>
-        </w:tc>
-      </w:tr>
-      <w:tr>
-        <w:tc>
-          <w:tcPr>
-            <w:tcW w:type="dxa" w:w="4320"/>
-          </w:tcPr>
-          <w:p>
-            <w:r>
-              <w:t xml:space="preserve">PUMP:URS:10 </w:t>
-            </w:r>
-          </w:p>
-        </w:tc>
-        <w:tc>
-          <w:tcPr>
-            <w:tcW w:type="dxa" w:w="4320"/>
-          </w:tcPr>
-          <w:p/>
-        </w:tc>
-      </w:tr>
-      <w:tr>
-        <w:tc>
-          <w:tcPr>
-            <w:tcW w:type="dxa" w:w="4320"/>
-          </w:tcPr>
-          <w:p>
-            <w:r>
-              <w:t xml:space="preserve">PUMP:URS:100 </w:t>
-            </w:r>
-          </w:p>
-        </w:tc>
-        <w:tc>
-          <w:tcPr>
-            <w:tcW w:type="dxa" w:w="4320"/>
-          </w:tcPr>
-          <w:p/>
-        </w:tc>
-      </w:tr>
-      <w:tr>
-        <w:tc>
-          <w:tcPr>
-            <w:tcW w:type="dxa" w:w="4320"/>
-          </w:tcPr>
-          <w:p>
-            <w:r>
-              <w:t xml:space="preserve">PUMP:URS:103 </w:t>
-            </w:r>
-          </w:p>
-        </w:tc>
-        <w:tc>
-          <w:tcPr>
-            <w:tcW w:type="dxa" w:w="4320"/>
-          </w:tcPr>
-          <w:p/>
-        </w:tc>
-      </w:tr>
-      <w:tr>
-        <w:tc>
-          <w:tcPr>
-            <w:tcW w:type="dxa" w:w="4320"/>
-          </w:tcPr>
-          <w:p>
-            <w:r>
-              <w:t xml:space="preserve">PUMP:URS:1000 </w:t>
-            </w:r>
-          </w:p>
-        </w:tc>
-        <w:tc>
-          <w:tcPr>
-            <w:tcW w:type="dxa" w:w="4320"/>
-          </w:tcPr>
-          <w:p/>
-        </w:tc>
-      </w:tr>
-      <w:tr>
-        <w:tc>
-          <w:tcPr>
-            <w:tcW w:type="dxa" w:w="4320"/>
-          </w:tcPr>
-          <w:p>
-            <w:r>
-              <w:t xml:space="preserve">PUMP:URS:3330 </w:t>
-            </w:r>
-          </w:p>
-        </w:tc>
-        <w:tc>
-          <w:tcPr>
-            <w:tcW w:type="dxa" w:w="4320"/>
-          </w:tcPr>
-          <w:p/>
-        </w:tc>
-      </w:tr>
-      <w:tr>
-        <w:tc>
-          <w:tcPr>
-            <w:tcW w:type="dxa" w:w="4320"/>
-          </w:tcPr>
-          <w:p>
-            <w:r>
-              <w:t xml:space="preserve">PUMP:URS:3350 </w:t>
-            </w:r>
-          </w:p>
-        </w:tc>
-        <w:tc>
-          <w:tcPr>
-            <w:tcW w:type="dxa" w:w="4320"/>
-          </w:tcPr>
-          <w:p/>
-        </w:tc>
-      </w:tr>
-      <w:tr>
-        <w:tc>
-          <w:tcPr>
-            <w:tcW w:type="dxa" w:w="4320"/>
-          </w:tcPr>
-          <w:p>
-            <w:r>
-              <w:t xml:space="preserve">PUMP:URS:4000 </w:t>
-            </w:r>
-          </w:p>
-        </w:tc>
-        <w:tc>
-          <w:tcPr>
-            <w:tcW w:type="dxa" w:w="4320"/>
-          </w:tcPr>
-          <w:p/>
-        </w:tc>
-      </w:tr>
-    </w:tbl>
     <w:p>
       <w:r>
         <w:rPr>
@@ -997,6 +159,50 @@
           <w:p>
             <w:r>
               <w:t xml:space="preserve"> [PUMP:HRS:3350]</w:t>
+            </w:r>
+          </w:p>
+        </w:tc>
+      </w:tr>
+      <w:tr>
+        <w:tc>
+          <w:tcPr>
+            <w:tcW w:type="dxa" w:w="4320"/>
+          </w:tcPr>
+          <w:p>
+            <w:r>
+              <w:t xml:space="preserve">PUMP:HRD:0000 </w:t>
+            </w:r>
+          </w:p>
+        </w:tc>
+        <w:tc>
+          <w:tcPr>
+            <w:tcW w:type="dxa" w:w="4320"/>
+          </w:tcPr>
+          <w:p>
+            <w:r>
+              <w:t xml:space="preserve"> [PUMP:TBV:1111]</w:t>
+            </w:r>
+          </w:p>
+        </w:tc>
+      </w:tr>
+      <w:tr>
+        <w:tc>
+          <w:tcPr>
+            <w:tcW w:type="dxa" w:w="4320"/>
+          </w:tcPr>
+          <w:p>
+            <w:r>
+              <w:t xml:space="preserve">PUMP:HRD:3350 </w:t>
+            </w:r>
+          </w:p>
+        </w:tc>
+        <w:tc>
+          <w:tcPr>
+            <w:tcW w:type="dxa" w:w="4320"/>
+          </w:tcPr>
+          <w:p>
+            <w:r>
+              <w:t xml:space="preserve"> [PUMP:TBV:1111]</w:t>
             </w:r>
           </w:p>
         </w:tc>
@@ -2640,7 +1846,7 @@
           </w:tcPr>
           <w:p>
             <w:r>
-              <w:t xml:space="preserve"> [PUMP:PRS:1]</w:t>
+              <w:t xml:space="preserve"> [PUMP:PRS:1] [PUMP:TBD:1]</w:t>
             </w:r>
           </w:p>
         </w:tc>
@@ -3193,6 +2399,844 @@
         </w:tc>
       </w:tr>
     </w:tbl>
+    <w:p>
+      <w:r>
+        <w:rPr>
+          <w:b/>
+        </w:rPr>
+        <w:br/>
+        <w:t>Document Name: SVeTR_new_pump</w:t>
+        <w:br/>
+      </w:r>
+    </w:p>
+    <w:tbl>
+      <w:tblPr>
+        <w:tblStyle w:val="ColorfulList"/>
+        <w:tblW w:type="auto" w:w="0"/>
+        <w:tblLook w:firstColumn="1" w:firstRow="1" w:lastColumn="0" w:lastRow="0" w:noHBand="0" w:noVBand="1" w:val="04A0"/>
+      </w:tblPr>
+      <w:tblGrid>
+        <w:gridCol w:w="4320"/>
+        <w:gridCol w:w="4320"/>
+      </w:tblGrid>
+      <w:tr>
+        <w:tc>
+          <w:tcPr>
+            <w:tcW w:type="dxa" w:w="4320"/>
+          </w:tcPr>
+          <w:p>
+            <w:r>
+              <w:t>Front Tag</w:t>
+            </w:r>
+          </w:p>
+        </w:tc>
+        <w:tc>
+          <w:tcPr>
+            <w:tcW w:type="dxa" w:w="4320"/>
+          </w:tcPr>
+          <w:p>
+            <w:r>
+              <w:t>Back Tag/tags</w:t>
+            </w:r>
+          </w:p>
+        </w:tc>
+      </w:tr>
+      <w:tr>
+        <w:tc>
+          <w:tcPr>
+            <w:tcW w:type="dxa" w:w="4320"/>
+          </w:tcPr>
+          <w:p>
+            <w:r>
+              <w:t xml:space="preserve">PUMP:UT:100 </w:t>
+            </w:r>
+          </w:p>
+        </w:tc>
+        <w:tc>
+          <w:tcPr>
+            <w:tcW w:type="dxa" w:w="4320"/>
+          </w:tcPr>
+          <w:p>
+            <w:r>
+              <w:t>[PUMP:UNIT:100]</w:t>
+            </w:r>
+          </w:p>
+        </w:tc>
+      </w:tr>
+      <w:tr>
+        <w:tc>
+          <w:tcPr>
+            <w:tcW w:type="dxa" w:w="4320"/>
+          </w:tcPr>
+          <w:p>
+            <w:r>
+              <w:t xml:space="preserve">PUMP:UT:110 </w:t>
+            </w:r>
+          </w:p>
+        </w:tc>
+        <w:tc>
+          <w:tcPr>
+            <w:tcW w:type="dxa" w:w="4320"/>
+          </w:tcPr>
+          <w:p>
+            <w:r>
+              <w:t>[PUMP:UNIT:110]</w:t>
+            </w:r>
+          </w:p>
+        </w:tc>
+      </w:tr>
+      <w:tr>
+        <w:tc>
+          <w:tcPr>
+            <w:tcW w:type="dxa" w:w="4320"/>
+          </w:tcPr>
+          <w:p>
+            <w:r>
+              <w:t xml:space="preserve">PUMP:UT:120 </w:t>
+            </w:r>
+          </w:p>
+        </w:tc>
+        <w:tc>
+          <w:tcPr>
+            <w:tcW w:type="dxa" w:w="4320"/>
+          </w:tcPr>
+          <w:p>
+            <w:r>
+              <w:t>[PUMP:UNIT:120]</w:t>
+            </w:r>
+          </w:p>
+        </w:tc>
+      </w:tr>
+      <w:tr>
+        <w:tc>
+          <w:tcPr>
+            <w:tcW w:type="dxa" w:w="4320"/>
+          </w:tcPr>
+          <w:p>
+            <w:r>
+              <w:t xml:space="preserve">PUMP:UT:130 </w:t>
+            </w:r>
+          </w:p>
+        </w:tc>
+        <w:tc>
+          <w:tcPr>
+            <w:tcW w:type="dxa" w:w="4320"/>
+          </w:tcPr>
+          <w:p>
+            <w:r>
+              <w:t>[PUMP:UNIT:130]</w:t>
+            </w:r>
+          </w:p>
+        </w:tc>
+      </w:tr>
+      <w:tr>
+        <w:tc>
+          <w:tcPr>
+            <w:tcW w:type="dxa" w:w="4320"/>
+          </w:tcPr>
+          <w:p>
+            <w:r>
+              <w:t xml:space="preserve">PUMP:UT:140 </w:t>
+            </w:r>
+          </w:p>
+        </w:tc>
+        <w:tc>
+          <w:tcPr>
+            <w:tcW w:type="dxa" w:w="4320"/>
+          </w:tcPr>
+          <w:p>
+            <w:r>
+              <w:t>[PUMP:UNIT:140]</w:t>
+            </w:r>
+          </w:p>
+        </w:tc>
+      </w:tr>
+      <w:tr>
+        <w:tc>
+          <w:tcPr>
+            <w:tcW w:type="dxa" w:w="4320"/>
+          </w:tcPr>
+          <w:p>
+            <w:r>
+              <w:t xml:space="preserve">PUMP:UT:150 </w:t>
+            </w:r>
+          </w:p>
+        </w:tc>
+        <w:tc>
+          <w:tcPr>
+            <w:tcW w:type="dxa" w:w="4320"/>
+          </w:tcPr>
+          <w:p>
+            <w:r>
+              <w:t>[PUMP:UNIT:150]</w:t>
+            </w:r>
+          </w:p>
+        </w:tc>
+      </w:tr>
+      <w:tr>
+        <w:tc>
+          <w:tcPr>
+            <w:tcW w:type="dxa" w:w="4320"/>
+          </w:tcPr>
+          <w:p>
+            <w:r>
+              <w:t xml:space="preserve">PUMP:UT:160 </w:t>
+            </w:r>
+          </w:p>
+        </w:tc>
+        <w:tc>
+          <w:tcPr>
+            <w:tcW w:type="dxa" w:w="4320"/>
+          </w:tcPr>
+          <w:p>
+            <w:r>
+              <w:t>[PUMP:UNIT:160]</w:t>
+            </w:r>
+          </w:p>
+        </w:tc>
+      </w:tr>
+      <w:tr>
+        <w:tc>
+          <w:tcPr>
+            <w:tcW w:type="dxa" w:w="4320"/>
+          </w:tcPr>
+          <w:p>
+            <w:r>
+              <w:t xml:space="preserve">PUMP:UT:170 </w:t>
+            </w:r>
+          </w:p>
+        </w:tc>
+        <w:tc>
+          <w:tcPr>
+            <w:tcW w:type="dxa" w:w="4320"/>
+          </w:tcPr>
+          <w:p>
+            <w:r>
+              <w:t>[PUMP:UNIT:170]</w:t>
+            </w:r>
+          </w:p>
+        </w:tc>
+      </w:tr>
+      <w:tr>
+        <w:tc>
+          <w:tcPr>
+            <w:tcW w:type="dxa" w:w="4320"/>
+          </w:tcPr>
+          <w:p>
+            <w:r>
+              <w:t xml:space="preserve">PUMP:UT:180 </w:t>
+            </w:r>
+          </w:p>
+        </w:tc>
+        <w:tc>
+          <w:tcPr>
+            <w:tcW w:type="dxa" w:w="4320"/>
+          </w:tcPr>
+          <w:p>
+            <w:r>
+              <w:t>[PUMP:UNIT:180]</w:t>
+            </w:r>
+          </w:p>
+        </w:tc>
+      </w:tr>
+      <w:tr>
+        <w:tc>
+          <w:tcPr>
+            <w:tcW w:type="dxa" w:w="4320"/>
+          </w:tcPr>
+          <w:p>
+            <w:r>
+              <w:t xml:space="preserve">PUMP:UT:190 </w:t>
+            </w:r>
+          </w:p>
+        </w:tc>
+        <w:tc>
+          <w:tcPr>
+            <w:tcW w:type="dxa" w:w="4320"/>
+          </w:tcPr>
+          <w:p>
+            <w:r>
+              <w:t>[PUMP:UNIT:190]</w:t>
+            </w:r>
+          </w:p>
+        </w:tc>
+      </w:tr>
+      <w:tr>
+        <w:tc>
+          <w:tcPr>
+            <w:tcW w:type="dxa" w:w="4320"/>
+          </w:tcPr>
+          <w:p>
+            <w:r>
+              <w:t xml:space="preserve">PUMP:UT:200 </w:t>
+            </w:r>
+          </w:p>
+        </w:tc>
+        <w:tc>
+          <w:tcPr>
+            <w:tcW w:type="dxa" w:w="4320"/>
+          </w:tcPr>
+          <w:p>
+            <w:r>
+              <w:t>[PUMP:UNIT:200]</w:t>
+            </w:r>
+          </w:p>
+        </w:tc>
+      </w:tr>
+      <w:tr>
+        <w:tc>
+          <w:tcPr>
+            <w:tcW w:type="dxa" w:w="4320"/>
+          </w:tcPr>
+          <w:p>
+            <w:r>
+              <w:t xml:space="preserve">PUMP:UT:210 </w:t>
+            </w:r>
+          </w:p>
+        </w:tc>
+        <w:tc>
+          <w:tcPr>
+            <w:tcW w:type="dxa" w:w="4320"/>
+          </w:tcPr>
+          <w:p>
+            <w:r>
+              <w:t>[PUMP:UNIT:210]</w:t>
+            </w:r>
+          </w:p>
+        </w:tc>
+      </w:tr>
+      <w:tr>
+        <w:tc>
+          <w:tcPr>
+            <w:tcW w:type="dxa" w:w="4320"/>
+          </w:tcPr>
+          <w:p>
+            <w:r>
+              <w:t xml:space="preserve">PUMP:UT:220 </w:t>
+            </w:r>
+          </w:p>
+        </w:tc>
+        <w:tc>
+          <w:tcPr>
+            <w:tcW w:type="dxa" w:w="4320"/>
+          </w:tcPr>
+          <w:p>
+            <w:r>
+              <w:t>[PUMP:UNIT:220]</w:t>
+            </w:r>
+          </w:p>
+        </w:tc>
+      </w:tr>
+      <w:tr>
+        <w:tc>
+          <w:tcPr>
+            <w:tcW w:type="dxa" w:w="4320"/>
+          </w:tcPr>
+          <w:p>
+            <w:r>
+              <w:t xml:space="preserve">PUMP:INS:100 </w:t>
+            </w:r>
+          </w:p>
+        </w:tc>
+        <w:tc>
+          <w:tcPr>
+            <w:tcW w:type="dxa" w:w="4320"/>
+          </w:tcPr>
+          <w:p>
+            <w:r>
+              <w:t>[PUMP:UNIT:100]</w:t>
+            </w:r>
+          </w:p>
+        </w:tc>
+      </w:tr>
+      <w:tr>
+        <w:tc>
+          <w:tcPr>
+            <w:tcW w:type="dxa" w:w="4320"/>
+          </w:tcPr>
+          <w:p>
+            <w:r>
+              <w:t xml:space="preserve">PUMP:INS:110 </w:t>
+            </w:r>
+          </w:p>
+        </w:tc>
+        <w:tc>
+          <w:tcPr>
+            <w:tcW w:type="dxa" w:w="4320"/>
+          </w:tcPr>
+          <w:p>
+            <w:r>
+              <w:t>[PUMP:UNIT:110]</w:t>
+            </w:r>
+          </w:p>
+        </w:tc>
+      </w:tr>
+      <w:tr>
+        <w:tc>
+          <w:tcPr>
+            <w:tcW w:type="dxa" w:w="4320"/>
+          </w:tcPr>
+          <w:p>
+            <w:r>
+              <w:t xml:space="preserve">PUMP:INS:120 </w:t>
+            </w:r>
+          </w:p>
+        </w:tc>
+        <w:tc>
+          <w:tcPr>
+            <w:tcW w:type="dxa" w:w="4320"/>
+          </w:tcPr>
+          <w:p>
+            <w:r>
+              <w:t>[PUMP:UNIT:120]</w:t>
+            </w:r>
+          </w:p>
+        </w:tc>
+      </w:tr>
+      <w:tr>
+        <w:tc>
+          <w:tcPr>
+            <w:tcW w:type="dxa" w:w="4320"/>
+          </w:tcPr>
+          <w:p>
+            <w:r>
+              <w:t xml:space="preserve">PUMP:INS:130 </w:t>
+            </w:r>
+          </w:p>
+        </w:tc>
+        <w:tc>
+          <w:tcPr>
+            <w:tcW w:type="dxa" w:w="4320"/>
+          </w:tcPr>
+          <w:p>
+            <w:r>
+              <w:t>[PUMP:UNIT:130]</w:t>
+            </w:r>
+          </w:p>
+        </w:tc>
+      </w:tr>
+      <w:tr>
+        <w:tc>
+          <w:tcPr>
+            <w:tcW w:type="dxa" w:w="4320"/>
+          </w:tcPr>
+          <w:p>
+            <w:r>
+              <w:t xml:space="preserve">PUMP:INS:140 </w:t>
+            </w:r>
+          </w:p>
+        </w:tc>
+        <w:tc>
+          <w:tcPr>
+            <w:tcW w:type="dxa" w:w="4320"/>
+          </w:tcPr>
+          <w:p>
+            <w:r>
+              <w:t>[PUMP:UNIT:140]</w:t>
+            </w:r>
+          </w:p>
+        </w:tc>
+      </w:tr>
+      <w:tr>
+        <w:tc>
+          <w:tcPr>
+            <w:tcW w:type="dxa" w:w="4320"/>
+          </w:tcPr>
+          <w:p>
+            <w:r>
+              <w:t xml:space="preserve">PUMP:INS:150 </w:t>
+            </w:r>
+          </w:p>
+        </w:tc>
+        <w:tc>
+          <w:tcPr>
+            <w:tcW w:type="dxa" w:w="4320"/>
+          </w:tcPr>
+          <w:p>
+            <w:r>
+              <w:t>[PUMP:UNIT:150]</w:t>
+            </w:r>
+          </w:p>
+        </w:tc>
+      </w:tr>
+      <w:tr>
+        <w:tc>
+          <w:tcPr>
+            <w:tcW w:type="dxa" w:w="4320"/>
+          </w:tcPr>
+          <w:p>
+            <w:r>
+              <w:t xml:space="preserve">PUMP:INS:160 </w:t>
+            </w:r>
+          </w:p>
+        </w:tc>
+        <w:tc>
+          <w:tcPr>
+            <w:tcW w:type="dxa" w:w="4320"/>
+          </w:tcPr>
+          <w:p>
+            <w:r>
+              <w:t>[PUMP:UNIT:160]</w:t>
+            </w:r>
+          </w:p>
+        </w:tc>
+      </w:tr>
+      <w:tr>
+        <w:tc>
+          <w:tcPr>
+            <w:tcW w:type="dxa" w:w="4320"/>
+          </w:tcPr>
+          <w:p>
+            <w:r>
+              <w:t xml:space="preserve">PUMP:INS:170 </w:t>
+            </w:r>
+          </w:p>
+        </w:tc>
+        <w:tc>
+          <w:tcPr>
+            <w:tcW w:type="dxa" w:w="4320"/>
+          </w:tcPr>
+          <w:p>
+            <w:r>
+              <w:t>[PUMP:UNIT:170]</w:t>
+            </w:r>
+          </w:p>
+        </w:tc>
+      </w:tr>
+      <w:tr>
+        <w:tc>
+          <w:tcPr>
+            <w:tcW w:type="dxa" w:w="4320"/>
+          </w:tcPr>
+          <w:p>
+            <w:r>
+              <w:t xml:space="preserve">PUMP:INS:180 </w:t>
+            </w:r>
+          </w:p>
+        </w:tc>
+        <w:tc>
+          <w:tcPr>
+            <w:tcW w:type="dxa" w:w="4320"/>
+          </w:tcPr>
+          <w:p>
+            <w:r>
+              <w:t>[PUMP:UNIT:180]</w:t>
+            </w:r>
+          </w:p>
+        </w:tc>
+      </w:tr>
+      <w:tr>
+        <w:tc>
+          <w:tcPr>
+            <w:tcW w:type="dxa" w:w="4320"/>
+          </w:tcPr>
+          <w:p>
+            <w:r>
+              <w:t xml:space="preserve">PUMP:INS:190 </w:t>
+            </w:r>
+          </w:p>
+        </w:tc>
+        <w:tc>
+          <w:tcPr>
+            <w:tcW w:type="dxa" w:w="4320"/>
+          </w:tcPr>
+          <w:p>
+            <w:r>
+              <w:t>[PUMP:UNIT:190]</w:t>
+            </w:r>
+          </w:p>
+        </w:tc>
+      </w:tr>
+      <w:tr>
+        <w:tc>
+          <w:tcPr>
+            <w:tcW w:type="dxa" w:w="4320"/>
+          </w:tcPr>
+          <w:p>
+            <w:r>
+              <w:t xml:space="preserve">PUMP:INS:200 </w:t>
+            </w:r>
+          </w:p>
+        </w:tc>
+        <w:tc>
+          <w:tcPr>
+            <w:tcW w:type="dxa" w:w="4320"/>
+          </w:tcPr>
+          <w:p>
+            <w:r>
+              <w:t>[PUMP:UNIT:200]</w:t>
+            </w:r>
+          </w:p>
+        </w:tc>
+      </w:tr>
+      <w:tr>
+        <w:tc>
+          <w:tcPr>
+            <w:tcW w:type="dxa" w:w="4320"/>
+          </w:tcPr>
+          <w:p>
+            <w:r>
+              <w:t xml:space="preserve">PUMP:INS:210 </w:t>
+            </w:r>
+          </w:p>
+        </w:tc>
+        <w:tc>
+          <w:tcPr>
+            <w:tcW w:type="dxa" w:w="4320"/>
+          </w:tcPr>
+          <w:p>
+            <w:r>
+              <w:t>[PUMP:UNIT:210]</w:t>
+            </w:r>
+          </w:p>
+        </w:tc>
+      </w:tr>
+      <w:tr>
+        <w:tc>
+          <w:tcPr>
+            <w:tcW w:type="dxa" w:w="4320"/>
+          </w:tcPr>
+          <w:p>
+            <w:r>
+              <w:t xml:space="preserve">PUMP:INS:220 </w:t>
+            </w:r>
+          </w:p>
+        </w:tc>
+        <w:tc>
+          <w:tcPr>
+            <w:tcW w:type="dxa" w:w="4320"/>
+          </w:tcPr>
+          <w:p>
+            <w:r>
+              <w:t>[PUMP:UNIT:220]</w:t>
+            </w:r>
+          </w:p>
+        </w:tc>
+      </w:tr>
+    </w:tbl>
+    <w:p>
+      <w:r>
+        <w:rPr>
+          <w:b/>
+        </w:rPr>
+        <w:br/>
+        <w:t>Document Name: URS_new_pump</w:t>
+        <w:br/>
+      </w:r>
+    </w:p>
+    <w:tbl>
+      <w:tblPr>
+        <w:tblStyle w:val="ColorfulList"/>
+        <w:tblW w:type="auto" w:w="0"/>
+        <w:tblLook w:firstColumn="1" w:firstRow="1" w:lastColumn="0" w:lastRow="0" w:noHBand="0" w:noVBand="1" w:val="04A0"/>
+      </w:tblPr>
+      <w:tblGrid>
+        <w:gridCol w:w="4320"/>
+        <w:gridCol w:w="4320"/>
+      </w:tblGrid>
+      <w:tr>
+        <w:tc>
+          <w:tcPr>
+            <w:tcW w:type="dxa" w:w="4320"/>
+          </w:tcPr>
+          <w:p>
+            <w:r>
+              <w:t>Front Tag</w:t>
+            </w:r>
+          </w:p>
+        </w:tc>
+        <w:tc>
+          <w:tcPr>
+            <w:tcW w:type="dxa" w:w="4320"/>
+          </w:tcPr>
+          <w:p>
+            <w:r>
+              <w:t>Back Tag/tags</w:t>
+            </w:r>
+          </w:p>
+        </w:tc>
+      </w:tr>
+      <w:tr>
+        <w:tc>
+          <w:tcPr>
+            <w:tcW w:type="dxa" w:w="4320"/>
+          </w:tcPr>
+          <w:p>
+            <w:r>
+              <w:t xml:space="preserve">PUMP:URS:1 </w:t>
+            </w:r>
+          </w:p>
+        </w:tc>
+        <w:tc>
+          <w:tcPr>
+            <w:tcW w:type="dxa" w:w="4320"/>
+          </w:tcPr>
+          <w:p/>
+        </w:tc>
+      </w:tr>
+      <w:tr>
+        <w:tc>
+          <w:tcPr>
+            <w:tcW w:type="dxa" w:w="4320"/>
+          </w:tcPr>
+          <w:p>
+            <w:r>
+              <w:t xml:space="preserve">PUMP:URS:3 </w:t>
+            </w:r>
+          </w:p>
+        </w:tc>
+        <w:tc>
+          <w:tcPr>
+            <w:tcW w:type="dxa" w:w="4320"/>
+          </w:tcPr>
+          <w:p/>
+        </w:tc>
+      </w:tr>
+      <w:tr>
+        <w:tc>
+          <w:tcPr>
+            <w:tcW w:type="dxa" w:w="4320"/>
+          </w:tcPr>
+          <w:p>
+            <w:r>
+              <w:t xml:space="preserve">PUMP:URS:8 </w:t>
+            </w:r>
+          </w:p>
+        </w:tc>
+        <w:tc>
+          <w:tcPr>
+            <w:tcW w:type="dxa" w:w="4320"/>
+          </w:tcPr>
+          <w:p/>
+        </w:tc>
+      </w:tr>
+      <w:tr>
+        <w:tc>
+          <w:tcPr>
+            <w:tcW w:type="dxa" w:w="4320"/>
+          </w:tcPr>
+          <w:p>
+            <w:r>
+              <w:t xml:space="preserve">PUMP:URS:10 </w:t>
+            </w:r>
+          </w:p>
+        </w:tc>
+        <w:tc>
+          <w:tcPr>
+            <w:tcW w:type="dxa" w:w="4320"/>
+          </w:tcPr>
+          <w:p/>
+        </w:tc>
+      </w:tr>
+      <w:tr>
+        <w:tc>
+          <w:tcPr>
+            <w:tcW w:type="dxa" w:w="4320"/>
+          </w:tcPr>
+          <w:p>
+            <w:r>
+              <w:t xml:space="preserve">PUMP:URS:100 </w:t>
+            </w:r>
+          </w:p>
+        </w:tc>
+        <w:tc>
+          <w:tcPr>
+            <w:tcW w:type="dxa" w:w="4320"/>
+          </w:tcPr>
+          <w:p/>
+        </w:tc>
+      </w:tr>
+      <w:tr>
+        <w:tc>
+          <w:tcPr>
+            <w:tcW w:type="dxa" w:w="4320"/>
+          </w:tcPr>
+          <w:p>
+            <w:r>
+              <w:t xml:space="preserve">PUMP:URS:103 </w:t>
+            </w:r>
+          </w:p>
+        </w:tc>
+        <w:tc>
+          <w:tcPr>
+            <w:tcW w:type="dxa" w:w="4320"/>
+          </w:tcPr>
+          <w:p/>
+        </w:tc>
+      </w:tr>
+      <w:tr>
+        <w:tc>
+          <w:tcPr>
+            <w:tcW w:type="dxa" w:w="4320"/>
+          </w:tcPr>
+          <w:p>
+            <w:r>
+              <w:t xml:space="preserve">PUMP:URS:1000 </w:t>
+            </w:r>
+          </w:p>
+        </w:tc>
+        <w:tc>
+          <w:tcPr>
+            <w:tcW w:type="dxa" w:w="4320"/>
+          </w:tcPr>
+          <w:p/>
+        </w:tc>
+      </w:tr>
+      <w:tr>
+        <w:tc>
+          <w:tcPr>
+            <w:tcW w:type="dxa" w:w="4320"/>
+          </w:tcPr>
+          <w:p>
+            <w:r>
+              <w:t xml:space="preserve">PUMP:URS:3330 </w:t>
+            </w:r>
+          </w:p>
+        </w:tc>
+        <w:tc>
+          <w:tcPr>
+            <w:tcW w:type="dxa" w:w="4320"/>
+          </w:tcPr>
+          <w:p/>
+        </w:tc>
+      </w:tr>
+      <w:tr>
+        <w:tc>
+          <w:tcPr>
+            <w:tcW w:type="dxa" w:w="4320"/>
+          </w:tcPr>
+          <w:p>
+            <w:r>
+              <w:t xml:space="preserve">PUMP:URS:3350 </w:t>
+            </w:r>
+          </w:p>
+        </w:tc>
+        <w:tc>
+          <w:tcPr>
+            <w:tcW w:type="dxa" w:w="4320"/>
+          </w:tcPr>
+          <w:p/>
+        </w:tc>
+      </w:tr>
+      <w:tr>
+        <w:tc>
+          <w:tcPr>
+            <w:tcW w:type="dxa" w:w="4320"/>
+          </w:tcPr>
+          <w:p>
+            <w:r>
+              <w:t xml:space="preserve">PUMP:URS:4000 </w:t>
+            </w:r>
+          </w:p>
+        </w:tc>
+        <w:tc>
+          <w:tcPr>
+            <w:tcW w:type="dxa" w:w="4320"/>
+          </w:tcPr>
+          <w:p/>
+        </w:tc>
+      </w:tr>
+    </w:tbl>
     <w:sectPr>
       <w:pgSz w:w="12240" w:h="15840"/>
       <w:pgMar w:top="1440" w:right="1800" w:bottom="1440" w:left="1800" w:header="720" w:footer="720" w:gutter="0"/>

</xml_diff>